<commit_message>
added cpp and ds topics from geeks for geeks need to start preparation from may 20
</commit_message>
<xml_diff>
--- a/interview_study/cpp/study_refs.docx
+++ b/interview_study/cpp/study_refs.docx
@@ -14,6 +14,26 @@
             <w:rStyle w:val="Hyperlink"/>
             <w:rFonts w:ascii="Source Sans Pro" w:hAnsi="Source Sans Pro"/>
           </w:rPr>
+          <w:t>https://developers.google.com/edu/c++/cpp-in-depth</w:t>
+        </w:r>
+      </w:hyperlink>
+    </w:p>
+    <w:p>
+      <w:bookmarkStart w:id="0" w:name="_GoBack"/>
+      <w:bookmarkEnd w:id="0"/>
+    </w:p>
+    <w:p>
+      <w:pPr>
+        <w:rPr>
+          <w:rFonts w:ascii="Source Sans Pro" w:hAnsi="Source Sans Pro"/>
+        </w:rPr>
+      </w:pPr>
+      <w:hyperlink r:id="rId6" w:history="1">
+        <w:r>
+          <w:rPr>
+            <w:rStyle w:val="Hyperlink"/>
+            <w:rFonts w:ascii="Source Sans Pro" w:hAnsi="Source Sans Pro"/>
+          </w:rPr>
           <w:t>https://www.geeksforgeeks.org/c-plus-plus/?ref=shm</w:t>
         </w:r>
       </w:hyperlink>
@@ -24,8 +44,6 @@
           <w:rFonts w:ascii="Source Sans Pro" w:hAnsi="Source Sans Pro"/>
         </w:rPr>
       </w:pPr>
-      <w:bookmarkStart w:id="0" w:name="_GoBack"/>
-      <w:bookmarkEnd w:id="0"/>
     </w:p>
     <w:sectPr>
       <w:pgSz w:w="11906" w:h="16838" w:code="9"/>
@@ -695,7 +713,7 @@
 </file>
 
 <file path=customXml/itemProps1.xml><?xml version="1.0" encoding="utf-8"?>
-<ds:datastoreItem xmlns:ds="http://schemas.openxmlformats.org/officeDocument/2006/customXml" ds:itemID="{FB6DA962-5DE9-40B5-B37A-C51224B1C6B4}">
+<ds:datastoreItem xmlns:ds="http://schemas.openxmlformats.org/officeDocument/2006/customXml" ds:itemID="{D6CB58C1-BB15-4830-A30D-226B9E913AAB}">
   <ds:schemaRefs>
     <ds:schemaRef ds:uri="http://schemas.openxmlformats.org/officeDocument/2006/bibliography"/>
   </ds:schemaRefs>

</xml_diff>